<commit_message>
Update test on laptop
</commit_message>
<xml_diff>
--- a/tech.docx
+++ b/tech.docx
@@ -1,6 +1,6 @@
 
 <file path=word/document.xml><?xml version="1.0" encoding="utf-8"?>
-<w:document xmlns:wpc="http://schemas.microsoft.com/office/word/2010/wordprocessingCanvas" xmlns:cx="http://schemas.microsoft.com/office/drawing/2014/chartex" xmlns:cx1="http://schemas.microsoft.com/office/drawing/2015/9/8/chartex" xmlns:cx2="http://schemas.microsoft.com/office/drawing/2015/10/21/chartex" xmlns:cx3="http://schemas.microsoft.com/office/drawing/2016/5/9/chartex" xmlns:cx4="http://schemas.microsoft.com/office/drawing/2016/5/10/chartex" xmlns:cx5="http://schemas.microsoft.com/office/drawing/2016/5/11/chartex" xmlns:cx6="http://schemas.microsoft.com/office/drawing/2016/5/12/chartex" xmlns:cx7="http://schemas.microsoft.com/office/drawing/2016/5/13/chartex" xmlns:cx8="http://schemas.microsoft.com/office/drawing/2016/5/14/chartex" xmlns:mc="http://schemas.openxmlformats.org/markup-compatibility/2006" xmlns:aink="http://schemas.microsoft.com/office/drawing/2016/ink" xmlns:am3d="http://schemas.microsoft.com/office/drawing/2017/model3d" xmlns:o="urn:schemas-microsoft-com:office:office" xmlns:oel="http://schemas.microsoft.com/office/2019/extlst" xmlns:r="http://schemas.openxmlformats.org/officeDocument/2006/relationships" xmlns:m="http://schemas.openxmlformats.org/officeDocument/2006/math" xmlns:v="urn:schemas-microsoft-com:vml" xmlns:wp14="http://schemas.microsoft.com/office/word/2010/wordprocessingDrawing" xmlns:wp="http://schemas.openxmlformats.org/drawingml/2006/wordprocessingDrawing" xmlns:w10="urn:schemas-microsoft-com:office:word" xmlns:w="http://schemas.openxmlformats.org/wordprocessingml/2006/main" xmlns:w14="http://schemas.microsoft.com/office/word/2010/wordml" xmlns:w15="http://schemas.microsoft.com/office/word/2012/wordml" xmlns:w16cex="http://schemas.microsoft.com/office/word/2018/wordml/cex" xmlns:w16cid="http://schemas.microsoft.com/office/word/2016/wordml/cid" xmlns:w16="http://schemas.microsoft.com/office/word/2018/wordml" xmlns:w16sdtdh="http://schemas.microsoft.com/office/word/2020/wordml/sdtdatahash" xmlns:w16se="http://schemas.microsoft.com/office/word/2015/wordml/symex" xmlns:wpg="http://schemas.microsoft.com/office/word/2010/wordprocessingGroup" xmlns:wpi="http://schemas.microsoft.com/office/word/2010/wordprocessingInk" xmlns:wne="http://schemas.microsoft.com/office/word/2006/wordml" xmlns:wps="http://schemas.microsoft.com/office/word/2010/wordprocessingShape" mc:Ignorable="w14 w15 w16se w16cid w16 w16cex w16sdtdh wp14">
+<w:document xmlns:wpc="http://schemas.microsoft.com/office/word/2010/wordprocessingCanvas" xmlns:cx="http://schemas.microsoft.com/office/drawing/2014/chartex" xmlns:cx1="http://schemas.microsoft.com/office/drawing/2015/9/8/chartex" xmlns:cx2="http://schemas.microsoft.com/office/drawing/2015/10/21/chartex" xmlns:cx3="http://schemas.microsoft.com/office/drawing/2016/5/9/chartex" xmlns:cx4="http://schemas.microsoft.com/office/drawing/2016/5/10/chartex" xmlns:cx5="http://schemas.microsoft.com/office/drawing/2016/5/11/chartex" xmlns:cx6="http://schemas.microsoft.com/office/drawing/2016/5/12/chartex" xmlns:cx7="http://schemas.microsoft.com/office/drawing/2016/5/13/chartex" xmlns:cx8="http://schemas.microsoft.com/office/drawing/2016/5/14/chartex" xmlns:mc="http://schemas.openxmlformats.org/markup-compatibility/2006" xmlns:aink="http://schemas.microsoft.com/office/drawing/2016/ink" xmlns:am3d="http://schemas.microsoft.com/office/drawing/2017/model3d" xmlns:o="urn:schemas-microsoft-com:office:office" xmlns:oel="http://schemas.microsoft.com/office/2019/extlst" xmlns:r="http://schemas.openxmlformats.org/officeDocument/2006/relationships" xmlns:m="http://schemas.openxmlformats.org/officeDocument/2006/math" xmlns:v="urn:schemas-microsoft-com:vml" xmlns:wp14="http://schemas.microsoft.com/office/word/2010/wordprocessingDrawing" xmlns:wp="http://schemas.openxmlformats.org/drawingml/2006/wordprocessingDrawing" xmlns:w10="urn:schemas-microsoft-com:office:word" xmlns:w="http://schemas.openxmlformats.org/wordprocessingml/2006/main" xmlns:w14="http://schemas.microsoft.com/office/word/2010/wordml" xmlns:w15="http://schemas.microsoft.com/office/word/2012/wordml" xmlns:w16cex="http://schemas.microsoft.com/office/word/2018/wordml/cex" xmlns:w16cid="http://schemas.microsoft.com/office/word/2016/wordml/cid" xmlns:w16="http://schemas.microsoft.com/office/word/2018/wordml" xmlns:w16du="http://schemas.microsoft.com/office/word/2023/wordml/word16du" xmlns:w16sdtdh="http://schemas.microsoft.com/office/word/2020/wordml/sdtdatahash" xmlns:w16se="http://schemas.microsoft.com/office/word/2015/wordml/symex" xmlns:wpg="http://schemas.microsoft.com/office/word/2010/wordprocessingGroup" xmlns:wpi="http://schemas.microsoft.com/office/word/2010/wordprocessingInk" xmlns:wne="http://schemas.microsoft.com/office/word/2006/wordml" xmlns:wps="http://schemas.microsoft.com/office/word/2010/wordprocessingShape" mc:Ignorable="w14 w15 w16se w16cid w16 w16cex w16sdtdh w16du wp14">
   <w:body>
     <w:p>
       <w:pPr>
@@ -3469,11 +3469,9 @@
           <w:numId w:val="1"/>
         </w:numPr>
       </w:pPr>
-      <w:proofErr w:type="spellStart"/>
       <w:r>
         <w:t>Pascalina</w:t>
       </w:r>
-      <w:proofErr w:type="spellEnd"/>
     </w:p>
     <w:p>
       <w:pPr>
@@ -3496,13 +3494,8 @@
         </w:numPr>
       </w:pPr>
       <w:r>
-        <w:t xml:space="preserve">G. W. </w:t>
-      </w:r>
-      <w:proofErr w:type="spellStart"/>
-      <w:r>
-        <w:t>Leibnity</w:t>
-      </w:r>
-      <w:proofErr w:type="spellEnd"/>
+        <w:t>G. W. Leibnity</w:t>
+      </w:r>
     </w:p>
     <w:p>
       <w:pPr>
@@ -3536,11 +3529,9 @@
           <w:numId w:val="1"/>
         </w:numPr>
       </w:pPr>
-      <w:proofErr w:type="spellStart"/>
       <w:r>
         <w:t>Arithmometer</w:t>
       </w:r>
-      <w:proofErr w:type="spellEnd"/>
     </w:p>
     <w:p>
       <w:pPr>
@@ -3573,13 +3564,8 @@
         </w:numPr>
       </w:pPr>
       <w:r>
-        <w:t xml:space="preserve">Charles </w:t>
-      </w:r>
-      <w:proofErr w:type="spellStart"/>
-      <w:r>
-        <w:t>Babbage</w:t>
-      </w:r>
-      <w:proofErr w:type="spellEnd"/>
+        <w:t>Charles Babbage</w:t>
+      </w:r>
     </w:p>
     <w:p>
       <w:pPr>
@@ -5768,13 +5754,8 @@
           <w:numId w:val="13"/>
         </w:numPr>
       </w:pPr>
-      <w:proofErr w:type="gramStart"/>
-      <w:r>
-        <w:t>Patří</w:t>
-      </w:r>
-      <w:proofErr w:type="gramEnd"/>
-      <w:r>
-        <w:t xml:space="preserve"> mezi jednoduché spojité modulace</w:t>
+      <w:r>
+        <w:t>Patří mezi jednoduché spojité modulace</w:t>
       </w:r>
     </w:p>
     <w:p>
@@ -6215,15 +6196,7 @@
         </w:numPr>
       </w:pPr>
       <w:r>
-        <w:t xml:space="preserve">Po sobě jdoucí instrukce programu se </w:t>
-      </w:r>
-      <w:proofErr w:type="gramStart"/>
-      <w:r>
-        <w:t>uloží</w:t>
-      </w:r>
-      <w:proofErr w:type="gramEnd"/>
-      <w:r>
-        <w:t xml:space="preserve"> do paměťových buněk jdoucích po sobě</w:t>
+        <w:t>Po sobě jdoucí instrukce programu se uloží do paměťových buněk jdoucích po sobě</w:t>
       </w:r>
     </w:p>
     <w:p>
@@ -6800,13 +6773,8 @@
         <w:pStyle w:val="Nadpis2"/>
       </w:pPr>
       <w:bookmarkStart w:id="20" w:name="_Toc162464201"/>
-      <w:proofErr w:type="spellStart"/>
-      <w:r>
-        <w:t>Flynnova</w:t>
-      </w:r>
-      <w:proofErr w:type="spellEnd"/>
-      <w:r>
-        <w:t xml:space="preserve"> taxonomie</w:t>
+      <w:r>
+        <w:t>Flynnova taxonomie</w:t>
       </w:r>
       <w:bookmarkEnd w:id="20"/>
     </w:p>
@@ -6841,15 +6809,7 @@
         </w:numPr>
       </w:pPr>
       <w:r>
-        <w:t xml:space="preserve">Single </w:t>
-      </w:r>
-      <w:proofErr w:type="spellStart"/>
-      <w:r>
-        <w:t>Instruction</w:t>
-      </w:r>
-      <w:proofErr w:type="spellEnd"/>
-      <w:r>
-        <w:t xml:space="preserve"> Stream</w:t>
+        <w:t>Single Instruction Stream</w:t>
       </w:r>
     </w:p>
     <w:p>
@@ -6861,15 +6821,7 @@
         </w:numPr>
       </w:pPr>
       <w:r>
-        <w:t xml:space="preserve">V čase řešení problému </w:t>
-      </w:r>
-      <w:proofErr w:type="gramStart"/>
-      <w:r>
-        <w:t>běží</w:t>
-      </w:r>
-      <w:proofErr w:type="gramEnd"/>
-      <w:r>
-        <w:t xml:space="preserve"> jeden program</w:t>
+        <w:t>V čase řešení problému běží jeden program</w:t>
       </w:r>
     </w:p>
     <w:p>
@@ -6891,21 +6843,8 @@
           <w:numId w:val="27"/>
         </w:numPr>
       </w:pPr>
-      <w:proofErr w:type="spellStart"/>
-      <w:r>
-        <w:t>Multiple</w:t>
-      </w:r>
-      <w:proofErr w:type="spellEnd"/>
-      <w:r>
-        <w:t xml:space="preserve"> </w:t>
-      </w:r>
-      <w:proofErr w:type="spellStart"/>
-      <w:r>
-        <w:t>Instruction</w:t>
-      </w:r>
-      <w:proofErr w:type="spellEnd"/>
-      <w:r>
-        <w:t xml:space="preserve"> Stream</w:t>
+      <w:r>
+        <w:t>Multiple Instruction Stream</w:t>
       </w:r>
     </w:p>
     <w:p>
@@ -6972,13 +6911,8 @@
           <w:numId w:val="29"/>
         </w:numPr>
       </w:pPr>
-      <w:proofErr w:type="spellStart"/>
-      <w:r>
-        <w:t>Multiple</w:t>
-      </w:r>
-      <w:proofErr w:type="spellEnd"/>
-      <w:r>
-        <w:t xml:space="preserve"> Data Stream</w:t>
+      <w:r>
+        <w:t>Multiple Data Stream</w:t>
       </w:r>
     </w:p>
     <w:p>
@@ -7140,15 +7074,7 @@
         </w:numPr>
       </w:pPr>
       <w:r>
-        <w:t xml:space="preserve">Flexibilnější, ale mohou nastat problémy s alokací zdrojů, </w:t>
-      </w:r>
-      <w:proofErr w:type="spellStart"/>
-      <w:r>
-        <w:t>deadlockem</w:t>
-      </w:r>
-      <w:proofErr w:type="spellEnd"/>
-      <w:r>
-        <w:t>…</w:t>
+        <w:t>Flexibilnější, ale mohou nastat problémy s alokací zdrojů, deadlockem…</w:t>
       </w:r>
     </w:p>
     <w:p>
@@ -7335,13 +7261,8 @@
         </w:numPr>
       </w:pPr>
       <w:r>
-        <w:t xml:space="preserve">Integrovaný USB </w:t>
-      </w:r>
-      <w:proofErr w:type="spellStart"/>
-      <w:r>
-        <w:t>controller</w:t>
-      </w:r>
-      <w:proofErr w:type="spellEnd"/>
+        <w:t>Integrovaný USB controller</w:t>
+      </w:r>
     </w:p>
     <w:p>
       <w:pPr>
@@ -7548,6 +7469,9 @@
         <w:jc w:val="center"/>
       </w:pPr>
       <w:r>
+        <w:rPr>
+          <w:noProof/>
+        </w:rPr>
         <w:drawing>
           <wp:inline distT="0" distB="0" distL="0" distR="0" wp14:anchorId="22F73747" wp14:editId="4A76F364">
             <wp:extent cx="2329732" cy="3441040"/>
@@ -7590,21 +7514,11 @@
         <w:pStyle w:val="Nadpis3"/>
       </w:pPr>
       <w:bookmarkStart w:id="30" w:name="_Toc162464211"/>
-      <w:proofErr w:type="spellStart"/>
       <w:r>
         <w:lastRenderedPageBreak/>
-        <w:t>Form</w:t>
-      </w:r>
-      <w:proofErr w:type="spellEnd"/>
-      <w:r>
-        <w:t xml:space="preserve"> </w:t>
-      </w:r>
-      <w:proofErr w:type="spellStart"/>
-      <w:r>
-        <w:t>Factor</w:t>
+        <w:t>Form Factor</w:t>
       </w:r>
       <w:bookmarkEnd w:id="30"/>
-      <w:proofErr w:type="spellEnd"/>
     </w:p>
     <w:p>
       <w:pPr>
@@ -7626,11 +7540,9 @@
           <w:numId w:val="37"/>
         </w:numPr>
       </w:pPr>
-      <w:proofErr w:type="spellStart"/>
       <w:r>
         <w:t>microATX</w:t>
       </w:r>
-      <w:proofErr w:type="spellEnd"/>
     </w:p>
     <w:p>
       <w:pPr>
@@ -7653,23 +7565,7 @@
         </w:numPr>
       </w:pPr>
       <w:r>
-        <w:t xml:space="preserve">AT </w:t>
-      </w:r>
-      <w:proofErr w:type="spellStart"/>
-      <w:r>
-        <w:t>form</w:t>
-      </w:r>
-      <w:proofErr w:type="spellEnd"/>
-      <w:r>
-        <w:t xml:space="preserve"> </w:t>
-      </w:r>
-      <w:proofErr w:type="spellStart"/>
-      <w:r>
-        <w:t>factor</w:t>
-      </w:r>
-      <w:proofErr w:type="spellEnd"/>
-      <w:r>
-        <w:t>, ETX, BTX, mini-ITX, NLX</w:t>
+        <w:t>AT form factor, ETX, BTX, mini-ITX, NLX</w:t>
       </w:r>
     </w:p>
     <w:p>
@@ -7785,15 +7681,7 @@
         </w:numPr>
       </w:pPr>
       <w:r>
-        <w:t xml:space="preserve">USB, PS/2, </w:t>
-      </w:r>
-      <w:proofErr w:type="spellStart"/>
-      <w:r>
-        <w:t>eSATA</w:t>
-      </w:r>
-      <w:proofErr w:type="spellEnd"/>
-      <w:r>
-        <w:t>, COM, DVI, HDMI, VGA, LAN, audio</w:t>
+        <w:t>USB, PS/2, eSATA, COM, DVI, HDMI, VGA, LAN, audio</w:t>
       </w:r>
     </w:p>
     <w:p>
@@ -7802,15 +7690,7 @@
       </w:pPr>
       <w:bookmarkStart w:id="32" w:name="_Toc162464213"/>
       <w:r>
-        <w:t>Propojky (</w:t>
-      </w:r>
-      <w:proofErr w:type="spellStart"/>
-      <w:r>
-        <w:t>jumpery</w:t>
-      </w:r>
-      <w:proofErr w:type="spellEnd"/>
-      <w:r>
-        <w:t>)</w:t>
+        <w:t>Propojky (jumpery)</w:t>
       </w:r>
       <w:bookmarkEnd w:id="32"/>
     </w:p>
@@ -7984,21 +7864,8 @@
           <w:numId w:val="44"/>
         </w:numPr>
       </w:pPr>
-      <w:proofErr w:type="spellStart"/>
-      <w:r>
-        <w:t>Unified</w:t>
-      </w:r>
-      <w:proofErr w:type="spellEnd"/>
-      <w:r>
-        <w:t xml:space="preserve"> </w:t>
-      </w:r>
-      <w:proofErr w:type="spellStart"/>
-      <w:r>
-        <w:t>Extensible</w:t>
-      </w:r>
-      <w:proofErr w:type="spellEnd"/>
-      <w:r>
-        <w:t xml:space="preserve"> Firmware Interface</w:t>
+      <w:r>
+        <w:t>Unified Extensible Firmware Interface</w:t>
       </w:r>
     </w:p>
     <w:p>
@@ -8010,13 +7877,8 @@
         </w:numPr>
       </w:pPr>
       <w:r>
-        <w:t xml:space="preserve">Za účelem překonat omezení </w:t>
-      </w:r>
-      <w:proofErr w:type="spellStart"/>
-      <w:r>
-        <w:t>BIOSu</w:t>
-      </w:r>
-      <w:proofErr w:type="spellEnd"/>
+        <w:t>Za účelem překonat omezení BIOSu</w:t>
+      </w:r>
     </w:p>
     <w:p>
       <w:pPr>
@@ -8113,27 +7975,9 @@
           <w:numId w:val="45"/>
         </w:numPr>
       </w:pPr>
-      <w:proofErr w:type="spellStart"/>
-      <w:r>
-        <w:t>Compley</w:t>
-      </w:r>
-      <w:proofErr w:type="spellEnd"/>
-      <w:r>
-        <w:t xml:space="preserve"> </w:t>
-      </w:r>
-      <w:proofErr w:type="spellStart"/>
-      <w:r>
-        <w:t>Instruction</w:t>
-      </w:r>
-      <w:proofErr w:type="spellEnd"/>
-      <w:r>
-        <w:t xml:space="preserve"> Set </w:t>
-      </w:r>
-      <w:proofErr w:type="spellStart"/>
-      <w:r>
-        <w:t>Computer</w:t>
-      </w:r>
-      <w:proofErr w:type="spellEnd"/>
+      <w:r>
+        <w:t>Compley Instruction Set Computer</w:t>
+      </w:r>
     </w:p>
     <w:p>
       <w:pPr>
@@ -8155,27 +7999,9 @@
           <w:numId w:val="45"/>
         </w:numPr>
       </w:pPr>
-      <w:proofErr w:type="spellStart"/>
-      <w:r>
-        <w:t>Reduced</w:t>
-      </w:r>
-      <w:proofErr w:type="spellEnd"/>
-      <w:r>
-        <w:t xml:space="preserve"> </w:t>
-      </w:r>
-      <w:proofErr w:type="spellStart"/>
-      <w:r>
-        <w:t>Instruction</w:t>
-      </w:r>
-      <w:proofErr w:type="spellEnd"/>
-      <w:r>
-        <w:t xml:space="preserve"> Set </w:t>
-      </w:r>
-      <w:proofErr w:type="spellStart"/>
-      <w:r>
-        <w:t>Computer</w:t>
-      </w:r>
-      <w:proofErr w:type="spellEnd"/>
+      <w:r>
+        <w:t>Reduced Instruction Set Computer</w:t>
+      </w:r>
     </w:p>
     <w:p>
       <w:pPr>
@@ -8198,15 +8024,7 @@
         </w:numPr>
       </w:pPr>
       <w:r>
-        <w:t xml:space="preserve">Very Long </w:t>
-      </w:r>
-      <w:proofErr w:type="spellStart"/>
-      <w:r>
-        <w:t>Instruction</w:t>
-      </w:r>
-      <w:proofErr w:type="spellEnd"/>
-      <w:r>
-        <w:t xml:space="preserve"> Word</w:t>
+        <w:t>Very Long Instruction Word</w:t>
       </w:r>
     </w:p>
     <w:p>
@@ -8230,21 +8048,8 @@
         </w:numPr>
       </w:pPr>
       <w:r>
-        <w:t xml:space="preserve">Minimum </w:t>
-      </w:r>
-      <w:proofErr w:type="spellStart"/>
-      <w:r>
-        <w:t>Instruction</w:t>
-      </w:r>
-      <w:proofErr w:type="spellEnd"/>
-      <w:r>
-        <w:t xml:space="preserve"> Set </w:t>
-      </w:r>
-      <w:proofErr w:type="spellStart"/>
-      <w:r>
-        <w:t>Computer</w:t>
-      </w:r>
-      <w:proofErr w:type="spellEnd"/>
+        <w:t>Minimum Instruction Set Computer</w:t>
+      </w:r>
     </w:p>
     <w:p>
       <w:pPr>
@@ -8840,15 +8645,7 @@
         </w:numPr>
       </w:pPr>
       <w:r>
-        <w:t>Na výstupu mohou být další signály (</w:t>
-      </w:r>
-      <w:proofErr w:type="spellStart"/>
-      <w:r>
-        <w:t>flags</w:t>
-      </w:r>
-      <w:proofErr w:type="spellEnd"/>
-      <w:r>
-        <w:t>)</w:t>
+        <w:t>Na výstupu mohou být další signály (flags)</w:t>
       </w:r>
     </w:p>
     <w:p>
@@ -9353,27 +9150,9 @@
           <w:numId w:val="63"/>
         </w:numPr>
       </w:pPr>
-      <w:proofErr w:type="spellStart"/>
-      <w:r>
-        <w:t>Read</w:t>
-      </w:r>
-      <w:proofErr w:type="spellEnd"/>
-      <w:r>
-        <w:t xml:space="preserve"> </w:t>
-      </w:r>
-      <w:proofErr w:type="spellStart"/>
-      <w:r>
-        <w:t>Only</w:t>
-      </w:r>
-      <w:proofErr w:type="spellEnd"/>
-      <w:r>
-        <w:t xml:space="preserve"> </w:t>
-      </w:r>
-      <w:proofErr w:type="spellStart"/>
-      <w:r>
-        <w:t>Memory</w:t>
-      </w:r>
-      <w:proofErr w:type="spellEnd"/>
+      <w:r>
+        <w:t>Read Only Memory</w:t>
+      </w:r>
     </w:p>
     <w:p>
       <w:pPr>
@@ -9396,13 +9175,8 @@
         </w:numPr>
       </w:pPr>
       <w:r>
-        <w:t xml:space="preserve">Pro uložení </w:t>
-      </w:r>
-      <w:proofErr w:type="spellStart"/>
-      <w:r>
-        <w:t>BIOSu</w:t>
-      </w:r>
-      <w:proofErr w:type="spellEnd"/>
+        <w:t>Pro uložení BIOSu</w:t>
+      </w:r>
     </w:p>
     <w:p>
       <w:pPr>
@@ -9413,15 +9187,7 @@
         </w:numPr>
       </w:pPr>
       <w:r>
-        <w:t>Přenos z ROM do RAM nazýváme stínování (</w:t>
-      </w:r>
-      <w:proofErr w:type="spellStart"/>
-      <w:r>
-        <w:t>shadowing</w:t>
-      </w:r>
-      <w:proofErr w:type="spellEnd"/>
-      <w:r>
-        <w:t>)</w:t>
+        <w:t>Přenos z ROM do RAM nazýváme stínování (shadowing)</w:t>
       </w:r>
     </w:p>
     <w:p>
@@ -9509,13 +9275,8 @@
       <w:pPr>
         <w:pStyle w:val="Nadpis4"/>
       </w:pPr>
-      <w:proofErr w:type="spellStart"/>
-      <w:r>
-        <w:t>Flash</w:t>
-      </w:r>
-      <w:proofErr w:type="spellEnd"/>
-      <w:r>
-        <w:t>-EPROM</w:t>
+      <w:r>
+        <w:t>Flash-EPROM</w:t>
       </w:r>
     </w:p>
     <w:p>
@@ -9564,7 +9325,7 @@
 </file>
 
 <file path=word/numbering.xml><?xml version="1.0" encoding="utf-8"?>
-<w:numbering xmlns:wpc="http://schemas.microsoft.com/office/word/2010/wordprocessingCanvas" xmlns:cx="http://schemas.microsoft.com/office/drawing/2014/chartex" xmlns:cx1="http://schemas.microsoft.com/office/drawing/2015/9/8/chartex" xmlns:cx2="http://schemas.microsoft.com/office/drawing/2015/10/21/chartex" xmlns:cx3="http://schemas.microsoft.com/office/drawing/2016/5/9/chartex" xmlns:cx4="http://schemas.microsoft.com/office/drawing/2016/5/10/chartex" xmlns:cx5="http://schemas.microsoft.com/office/drawing/2016/5/11/chartex" xmlns:cx6="http://schemas.microsoft.com/office/drawing/2016/5/12/chartex" xmlns:cx7="http://schemas.microsoft.com/office/drawing/2016/5/13/chartex" xmlns:cx8="http://schemas.microsoft.com/office/drawing/2016/5/14/chartex" xmlns:mc="http://schemas.openxmlformats.org/markup-compatibility/2006" xmlns:aink="http://schemas.microsoft.com/office/drawing/2016/ink" xmlns:am3d="http://schemas.microsoft.com/office/drawing/2017/model3d" xmlns:o="urn:schemas-microsoft-com:office:office" xmlns:oel="http://schemas.microsoft.com/office/2019/extlst" xmlns:r="http://schemas.openxmlformats.org/officeDocument/2006/relationships" xmlns:m="http://schemas.openxmlformats.org/officeDocument/2006/math" xmlns:v="urn:schemas-microsoft-com:vml" xmlns:wp14="http://schemas.microsoft.com/office/word/2010/wordprocessingDrawing" xmlns:wp="http://schemas.openxmlformats.org/drawingml/2006/wordprocessingDrawing" xmlns:w10="urn:schemas-microsoft-com:office:word" xmlns:w="http://schemas.openxmlformats.org/wordprocessingml/2006/main" xmlns:w14="http://schemas.microsoft.com/office/word/2010/wordml" xmlns:w15="http://schemas.microsoft.com/office/word/2012/wordml" xmlns:w16cex="http://schemas.microsoft.com/office/word/2018/wordml/cex" xmlns:w16cid="http://schemas.microsoft.com/office/word/2016/wordml/cid" xmlns:w16="http://schemas.microsoft.com/office/word/2018/wordml" xmlns:w16sdtdh="http://schemas.microsoft.com/office/word/2020/wordml/sdtdatahash" xmlns:w16se="http://schemas.microsoft.com/office/word/2015/wordml/symex" xmlns:wpg="http://schemas.microsoft.com/office/word/2010/wordprocessingGroup" xmlns:wpi="http://schemas.microsoft.com/office/word/2010/wordprocessingInk" xmlns:wne="http://schemas.microsoft.com/office/word/2006/wordml" xmlns:wps="http://schemas.microsoft.com/office/word/2010/wordprocessingShape" mc:Ignorable="w14 w15 w16se w16cid w16 w16cex w16sdtdh wp14">
+<w:numbering xmlns:wpc="http://schemas.microsoft.com/office/word/2010/wordprocessingCanvas" xmlns:cx="http://schemas.microsoft.com/office/drawing/2014/chartex" xmlns:cx1="http://schemas.microsoft.com/office/drawing/2015/9/8/chartex" xmlns:cx2="http://schemas.microsoft.com/office/drawing/2015/10/21/chartex" xmlns:cx3="http://schemas.microsoft.com/office/drawing/2016/5/9/chartex" xmlns:cx4="http://schemas.microsoft.com/office/drawing/2016/5/10/chartex" xmlns:cx5="http://schemas.microsoft.com/office/drawing/2016/5/11/chartex" xmlns:cx6="http://schemas.microsoft.com/office/drawing/2016/5/12/chartex" xmlns:cx7="http://schemas.microsoft.com/office/drawing/2016/5/13/chartex" xmlns:cx8="http://schemas.microsoft.com/office/drawing/2016/5/14/chartex" xmlns:mc="http://schemas.openxmlformats.org/markup-compatibility/2006" xmlns:aink="http://schemas.microsoft.com/office/drawing/2016/ink" xmlns:am3d="http://schemas.microsoft.com/office/drawing/2017/model3d" xmlns:o="urn:schemas-microsoft-com:office:office" xmlns:oel="http://schemas.microsoft.com/office/2019/extlst" xmlns:r="http://schemas.openxmlformats.org/officeDocument/2006/relationships" xmlns:m="http://schemas.openxmlformats.org/officeDocument/2006/math" xmlns:v="urn:schemas-microsoft-com:vml" xmlns:wp14="http://schemas.microsoft.com/office/word/2010/wordprocessingDrawing" xmlns:wp="http://schemas.openxmlformats.org/drawingml/2006/wordprocessingDrawing" xmlns:w10="urn:schemas-microsoft-com:office:word" xmlns:w="http://schemas.openxmlformats.org/wordprocessingml/2006/main" xmlns:w14="http://schemas.microsoft.com/office/word/2010/wordml" xmlns:w15="http://schemas.microsoft.com/office/word/2012/wordml" xmlns:w16cex="http://schemas.microsoft.com/office/word/2018/wordml/cex" xmlns:w16cid="http://schemas.microsoft.com/office/word/2016/wordml/cid" xmlns:w16="http://schemas.microsoft.com/office/word/2018/wordml" xmlns:w16du="http://schemas.microsoft.com/office/word/2023/wordml/word16du" xmlns:w16sdtdh="http://schemas.microsoft.com/office/word/2020/wordml/sdtdatahash" xmlns:w16se="http://schemas.microsoft.com/office/word/2015/wordml/symex" xmlns:wpg="http://schemas.microsoft.com/office/word/2010/wordprocessingGroup" xmlns:wpi="http://schemas.microsoft.com/office/word/2010/wordprocessingInk" xmlns:wne="http://schemas.microsoft.com/office/word/2006/wordml" xmlns:wps="http://schemas.microsoft.com/office/word/2010/wordprocessingShape" mc:Ignorable="w14 w15 w16se w16cid w16 w16cex w16sdtdh w16du wp14">
   <w:abstractNum w:abstractNumId="0" w15:restartNumberingAfterBreak="0">
     <w:nsid w:val="02930046"/>
     <w:multiLevelType w:val="hybridMultilevel"/>
@@ -16944,7 +16705,7 @@
 </file>
 
 <file path=word/styles.xml><?xml version="1.0" encoding="utf-8"?>
-<w:styles xmlns:mc="http://schemas.openxmlformats.org/markup-compatibility/2006" xmlns:r="http://schemas.openxmlformats.org/officeDocument/2006/relationships" xmlns:w="http://schemas.openxmlformats.org/wordprocessingml/2006/main" xmlns:w14="http://schemas.microsoft.com/office/word/2010/wordml" xmlns:w15="http://schemas.microsoft.com/office/word/2012/wordml" xmlns:w16cex="http://schemas.microsoft.com/office/word/2018/wordml/cex" xmlns:w16cid="http://schemas.microsoft.com/office/word/2016/wordml/cid" xmlns:w16="http://schemas.microsoft.com/office/word/2018/wordml" xmlns:w16sdtdh="http://schemas.microsoft.com/office/word/2020/wordml/sdtdatahash" xmlns:w16se="http://schemas.microsoft.com/office/word/2015/wordml/symex" mc:Ignorable="w14 w15 w16se w16cid w16 w16cex w16sdtdh">
+<w:styles xmlns:mc="http://schemas.openxmlformats.org/markup-compatibility/2006" xmlns:r="http://schemas.openxmlformats.org/officeDocument/2006/relationships" xmlns:w="http://schemas.openxmlformats.org/wordprocessingml/2006/main" xmlns:w14="http://schemas.microsoft.com/office/word/2010/wordml" xmlns:w15="http://schemas.microsoft.com/office/word/2012/wordml" xmlns:w16cex="http://schemas.microsoft.com/office/word/2018/wordml/cex" xmlns:w16cid="http://schemas.microsoft.com/office/word/2016/wordml/cid" xmlns:w16="http://schemas.microsoft.com/office/word/2018/wordml" xmlns:w16du="http://schemas.microsoft.com/office/word/2023/wordml/word16du" xmlns:w16sdtdh="http://schemas.microsoft.com/office/word/2020/wordml/sdtdatahash" xmlns:w16se="http://schemas.microsoft.com/office/word/2015/wordml/symex" mc:Ignorable="w14 w15 w16se w16cid w16 w16cex w16sdtdh w16du">
   <w:docDefaults>
     <w:rPrDefault>
       <w:rPr>

</xml_diff>